<commit_message>
Spec updated, but not finished
</commit_message>
<xml_diff>
--- a/spec.docx
+++ b/spec.docx
@@ -71,7 +71,21 @@
         <w:rPr>
           <w:lang w:eastAsia="hu-HU"/>
         </w:rPr>
-        <w:t>Laborvezető: Duzmath Bálint</w:t>
+        <w:t xml:space="preserve">Laborvezető: </w:t>
+      </w:r>
+      <w:proofErr w:type="spellStart"/>
+      <w:r>
+        <w:rPr>
+          <w:lang w:eastAsia="hu-HU"/>
+        </w:rPr>
+        <w:t>Duzmath</w:t>
+      </w:r>
+      <w:proofErr w:type="spellEnd"/>
+      <w:r>
+        <w:rPr>
+          <w:lang w:eastAsia="hu-HU"/>
+        </w:rPr>
+        <w:t xml:space="preserve"> Bálint</w:t>
       </w:r>
     </w:p>
     <w:p>
@@ -90,7 +104,26 @@
     </w:p>
     <w:p>
       <w:pPr>
+        <w:pStyle w:val="Cmsor1"/>
+        <w:jc w:val="both"/>
+        <w:rPr>
+          <w:b/>
+          <w:bCs/>
+        </w:rPr>
+      </w:pPr>
+      <w:r>
+        <w:rPr>
+          <w:b/>
+          <w:bCs/>
+        </w:rPr>
+        <w:lastRenderedPageBreak/>
+        <w:t>Alapok</w:t>
+      </w:r>
+    </w:p>
+    <w:p>
+      <w:pPr>
         <w:pStyle w:val="Cmsor2"/>
+        <w:jc w:val="both"/>
       </w:pPr>
       <w:r>
         <w:rPr>
@@ -105,27 +138,43 @@
     </w:p>
     <w:p>
       <w:pPr>
+        <w:pStyle w:val="Cmsor3"/>
+        <w:jc w:val="both"/>
+        <w:rPr>
+          <w:sz w:val="26"/>
+          <w:szCs w:val="26"/>
+        </w:rPr>
+      </w:pPr>
+      <w:proofErr w:type="spellStart"/>
+      <w:r>
+        <w:rPr>
+          <w:sz w:val="26"/>
+          <w:szCs w:val="26"/>
+        </w:rPr>
+        <w:t>Rail</w:t>
+      </w:r>
+      <w:proofErr w:type="spellEnd"/>
+      <w:r>
+        <w:rPr>
+          <w:sz w:val="26"/>
+          <w:szCs w:val="26"/>
+        </w:rPr>
+        <w:t xml:space="preserve"> </w:t>
+      </w:r>
+      <w:proofErr w:type="spellStart"/>
+      <w:r>
+        <w:rPr>
+          <w:sz w:val="26"/>
+          <w:szCs w:val="26"/>
+        </w:rPr>
+        <w:t>Runner</w:t>
+      </w:r>
+      <w:proofErr w:type="spellEnd"/>
+    </w:p>
+    <w:p>
+      <w:pPr>
         <w:pStyle w:val="Cmsor2"/>
-        <w:rPr>
-          <w:b/>
-          <w:bCs/>
-          <w:sz w:val="52"/>
-          <w:szCs w:val="52"/>
-        </w:rPr>
-      </w:pPr>
-      <w:r>
-        <w:rPr>
-          <w:b/>
-          <w:bCs/>
-          <w:sz w:val="52"/>
-          <w:szCs w:val="52"/>
-        </w:rPr>
-        <w:t>Rail Runner</w:t>
-      </w:r>
-    </w:p>
-    <w:p>
-      <w:pPr>
-        <w:pStyle w:val="Cmsor2"/>
+        <w:jc w:val="both"/>
       </w:pPr>
       <w:r>
         <w:rPr>
@@ -137,160 +186,263 @@
     </w:p>
     <w:p>
       <w:pPr>
-        <w:pStyle w:val="Cmsor2"/>
-      </w:pPr>
-      <w:r>
-        <w:t xml:space="preserve"> A játékos a karakterével síneken fut, a sínek között tud ugrálni.</w:t>
-      </w:r>
-      <w:r>
-        <w:t xml:space="preserve"> A karakternek a játék indításakor 3 életereje van, amennyiben ezek elfogynak a játék véget ér. A játékos az objektumokkal való ütközés során tud életerőt veszíteni</w:t>
-      </w:r>
-      <w:r>
-        <w:t xml:space="preserve"> </w:t>
-      </w:r>
-      <w:r>
-        <w:t>(minden ütközéssel 1-et).</w:t>
-      </w:r>
-      <w:r>
-        <w:t xml:space="preserve"> Az idővel folyamatosan gyorsul a játékmenet. Játék közben különböző objektumokat kell kikerülni, viszont vannak </w:t>
-      </w:r>
-      <w:r>
-        <w:t>olyan szembejövő tárgyak mely a játékos előnyére vállhat</w:t>
-      </w:r>
-      <w:r>
-        <w:t xml:space="preserve">: </w:t>
-      </w:r>
-    </w:p>
-    <w:p>
-      <w:pPr>
-        <w:pStyle w:val="Listaszerbekezds"/>
-        <w:numPr>
-          <w:ilvl w:val="0"/>
-          <w:numId w:val="1"/>
-        </w:numPr>
-      </w:pPr>
-      <w:r>
-        <w:t>Lassító: Visszavesz a játékos futási sebességéből</w:t>
-      </w:r>
-    </w:p>
-    <w:p>
-      <w:pPr>
-        <w:pStyle w:val="Listaszerbekezds"/>
-        <w:numPr>
-          <w:ilvl w:val="0"/>
-          <w:numId w:val="1"/>
-        </w:numPr>
-      </w:pPr>
-      <w:r>
-        <w:t>Portál</w:t>
-      </w:r>
-      <w:r>
-        <w:t>(kék)</w:t>
-      </w:r>
-      <w:r>
-        <w:t>: Előrébb teleportálja a játékost</w:t>
-      </w:r>
-    </w:p>
-    <w:p>
-      <w:pPr>
-        <w:pStyle w:val="Listaszerbekezds"/>
-        <w:numPr>
-          <w:ilvl w:val="0"/>
-          <w:numId w:val="1"/>
-        </w:numPr>
-      </w:pPr>
-      <w:r>
-        <w:t>Plusz élet: megnöveli a játékos életerejét, amennyiben az kevesebb mint a maximum</w:t>
-      </w:r>
-    </w:p>
-    <w:p>
-      <w:pPr>
-        <w:pStyle w:val="Listaszerbekezds"/>
-        <w:numPr>
-          <w:ilvl w:val="0"/>
-          <w:numId w:val="1"/>
-        </w:numPr>
-      </w:pPr>
-      <w:r>
-        <w:t>Premium portál: Átdobja a játékost egy kevés időre egy másik pályára, ahol kevesebb akadály van</w:t>
-      </w:r>
-    </w:p>
-    <w:p>
-      <w:pPr>
-        <w:pStyle w:val="Listaszerbekezds"/>
-        <w:numPr>
-          <w:ilvl w:val="0"/>
-          <w:numId w:val="1"/>
-        </w:numPr>
-      </w:pPr>
-      <w:r>
-        <w:t>Random powerup: A fent felsoroltak közül véletlenszerűen ad egyet a játék</w:t>
-      </w:r>
-    </w:p>
-    <w:p>
-      <w:pPr>
-        <w:pStyle w:val="Cmsor2"/>
-      </w:pPr>
-      <w:r>
+        <w:pStyle w:val="Cmsor3"/>
+        <w:jc w:val="both"/>
+        <w:rPr>
+          <w:color w:val="2F5496" w:themeColor="accent1" w:themeShade="BF"/>
+          <w:sz w:val="26"/>
+          <w:szCs w:val="26"/>
+        </w:rPr>
+      </w:pPr>
+      <w:r>
+        <w:rPr>
+          <w:color w:val="2F5496" w:themeColor="accent1" w:themeShade="BF"/>
+          <w:sz w:val="26"/>
+          <w:szCs w:val="26"/>
+        </w:rPr>
+        <w:t xml:space="preserve">A játékos a karakterével síneken fut, a sínek között tud ugrálni. A karakternek a játék indításakor 3 életereje van, amennyiben ezek elfogynak a játék véget ér. A játékos az objektumokkal való ütközés során tud életerőt veszíteni (minden ütközéssel 1-et). Az idővel folyamatosan gyorsul a játékmenet. Játék közben különböző objektumokat kell kikerülni, viszont vannak olyan szembejövő tárgyak mely a játékos előnyére vállhat: </w:t>
+      </w:r>
+    </w:p>
+    <w:p>
+      <w:pPr>
+        <w:pStyle w:val="Cmsor4"/>
+        <w:ind w:firstLine="720"/>
+      </w:pPr>
+      <w:r>
+        <w:t>Lassító:</w:t>
+      </w:r>
+    </w:p>
+    <w:p>
+      <w:pPr>
+        <w:pStyle w:val="Cmsor4"/>
+        <w:ind w:left="696" w:firstLine="720"/>
+      </w:pPr>
+      <w:r>
+        <w:t>Csökkenti a játékos futási sebességét</w:t>
+      </w:r>
+    </w:p>
+    <w:p>
+      <w:pPr>
+        <w:pStyle w:val="Cmsor4"/>
+        <w:ind w:firstLine="720"/>
+      </w:pPr>
+      <w:r>
+        <w:t>Portál(kék):</w:t>
+      </w:r>
+    </w:p>
+    <w:p>
+      <w:pPr>
+        <w:pStyle w:val="Cmsor5"/>
+        <w:ind w:firstLine="1416"/>
+      </w:pPr>
+      <w:r>
+        <w:t>Kék: Előrébb teleportálja a játékost</w:t>
+      </w:r>
+    </w:p>
+    <w:p>
+      <w:pPr>
+        <w:pStyle w:val="Cmsor5"/>
+        <w:ind w:left="2430" w:hanging="990"/>
+      </w:pPr>
+      <w:r>
+        <w:t>Prémium: Átdobja a játékost egy kevés időre egy másik pályára, ahol kevesebb akadály van</w:t>
+      </w:r>
+    </w:p>
+    <w:p>
+      <w:pPr>
+        <w:pStyle w:val="Cmsor4"/>
+        <w:ind w:firstLine="720"/>
+      </w:pPr>
+      <w:r>
+        <w:t>Plusz élet:</w:t>
+      </w:r>
+    </w:p>
+    <w:p>
+      <w:pPr>
+        <w:pStyle w:val="Cmsor5"/>
+        <w:ind w:left="696" w:firstLine="720"/>
+      </w:pPr>
+      <w:r>
+        <w:t>Megnöveli a játékos életerejét, amennyiben az kevesebb mint a maximum</w:t>
+      </w:r>
+    </w:p>
+    <w:p>
+      <w:pPr>
+        <w:pStyle w:val="Cmsor4"/>
+        <w:ind w:firstLine="720"/>
+        <w:jc w:val="both"/>
+      </w:pPr>
+      <w:r>
+        <w:t xml:space="preserve">Random </w:t>
+      </w:r>
+      <w:proofErr w:type="spellStart"/>
+      <w:r>
+        <w:t>powerup</w:t>
+      </w:r>
+      <w:proofErr w:type="spellEnd"/>
+      <w:r>
+        <w:t>:</w:t>
+      </w:r>
+    </w:p>
+    <w:p>
+      <w:pPr>
+        <w:pStyle w:val="Cmsor5"/>
+        <w:ind w:left="696" w:firstLine="720"/>
+        <w:jc w:val="both"/>
+      </w:pPr>
+      <w:r>
+        <w:t>A fent felsoroltak közül véletlenszerűen ad egyet a játék</w:t>
+      </w:r>
+    </w:p>
+    <w:p>
+      <w:pPr>
+        <w:pStyle w:val="Cmsor3"/>
+        <w:jc w:val="both"/>
+        <w:rPr>
+          <w:color w:val="2F5496" w:themeColor="accent1" w:themeShade="BF"/>
+          <w:sz w:val="26"/>
+          <w:szCs w:val="26"/>
+        </w:rPr>
+      </w:pPr>
+      <w:r>
+        <w:rPr>
+          <w:color w:val="2F5496" w:themeColor="accent1" w:themeShade="BF"/>
+          <w:sz w:val="26"/>
+          <w:szCs w:val="26"/>
+        </w:rPr>
         <w:t>Az alap objektíveken kívül jöhetnek velünk szembe gyengítő hatások is:</w:t>
       </w:r>
     </w:p>
     <w:p>
       <w:pPr>
-        <w:pStyle w:val="Listaszerbekezds"/>
-        <w:numPr>
-          <w:ilvl w:val="0"/>
-          <w:numId w:val="2"/>
-        </w:numPr>
-      </w:pPr>
-      <w:r>
-        <w:t>Portál(piros): Hátrébb dobja a játékost ezzel csökkentve pontjainak számát</w:t>
-      </w:r>
-    </w:p>
-    <w:p>
-      <w:pPr>
-        <w:pStyle w:val="Listaszerbekezds"/>
-        <w:numPr>
-          <w:ilvl w:val="0"/>
-          <w:numId w:val="2"/>
-        </w:numPr>
-      </w:pPr>
-      <w:r>
-        <w:t>Koponya: A játékos azonnal veszít és 0 ponttal zárja a játékot</w:t>
-      </w:r>
-    </w:p>
-    <w:p>
-      <w:pPr>
-        <w:pStyle w:val="Listaszerbekezds"/>
-        <w:numPr>
-          <w:ilvl w:val="0"/>
-          <w:numId w:val="2"/>
-        </w:numPr>
-      </w:pPr>
-      <w:r>
-        <w:t>Gyorsító: Felgyorsítja a játékos futásának a sebességét</w:t>
-      </w:r>
-    </w:p>
-    <w:p>
-      <w:pPr>
-        <w:pStyle w:val="Cmsor2"/>
-      </w:pPr>
-      <w:r>
+        <w:pStyle w:val="Cmsor4"/>
+        <w:ind w:left="720"/>
+      </w:pPr>
+      <w:r>
+        <w:t>Portál(piros):</w:t>
+      </w:r>
+    </w:p>
+    <w:p>
+      <w:pPr>
+        <w:pStyle w:val="Cmsor5"/>
+        <w:ind w:left="720" w:firstLine="696"/>
+      </w:pPr>
+      <w:r>
+        <w:t>Hátrébb dobja a játékost ezzel csökkentve pontjainak számát</w:t>
+      </w:r>
+    </w:p>
+    <w:p>
+      <w:pPr>
+        <w:pStyle w:val="Cmsor4"/>
+        <w:ind w:left="720"/>
+      </w:pPr>
+      <w:r>
+        <w:t>Koponya:</w:t>
+      </w:r>
+    </w:p>
+    <w:p>
+      <w:pPr>
+        <w:pStyle w:val="Cmsor5"/>
+        <w:ind w:left="720" w:firstLine="696"/>
+      </w:pPr>
+      <w:r>
+        <w:t>A játékos azonnal veszít és 0 ponttal zárja a játékot</w:t>
+      </w:r>
+    </w:p>
+    <w:p>
+      <w:pPr>
+        <w:pStyle w:val="Cmsor4"/>
+        <w:ind w:left="720"/>
+        <w:jc w:val="both"/>
+      </w:pPr>
+      <w:r>
+        <w:t>Gyorsító:</w:t>
+      </w:r>
+    </w:p>
+    <w:p>
+      <w:pPr>
+        <w:pStyle w:val="Cmsor5"/>
+        <w:ind w:left="720" w:firstLine="696"/>
+        <w:jc w:val="both"/>
+      </w:pPr>
+      <w:r>
+        <w:t>Felgyorsítja a játékos futásának a sebességét</w:t>
+      </w:r>
+    </w:p>
+    <w:p>
+      <w:pPr>
+        <w:pStyle w:val="Cmsor3"/>
+        <w:jc w:val="both"/>
+        <w:rPr>
+          <w:color w:val="2F5496" w:themeColor="accent1" w:themeShade="BF"/>
+          <w:sz w:val="26"/>
+          <w:szCs w:val="26"/>
+        </w:rPr>
+      </w:pPr>
+      <w:r>
+        <w:rPr>
+          <w:color w:val="2F5496" w:themeColor="accent1" w:themeShade="BF"/>
+          <w:sz w:val="26"/>
+          <w:szCs w:val="26"/>
+        </w:rPr>
         <w:t xml:space="preserve">A játékos a karakterét a billentyűzet nyilai segítségével vagy a WASD gombokkal tudja irányítani, az ESC gomb megnyomásával megjelenik egy játék közbeni menü, ami ideiglenesen megállítja a játék futását, de azt innen újra el lehet indítani. </w:t>
       </w:r>
     </w:p>
     <w:p>
       <w:pPr>
-        <w:pStyle w:val="Cmsor2"/>
-      </w:pPr>
-      <w:r>
-        <w:t xml:space="preserve">A játékos „jóságát” az általa megtett táv plusz esetlegesen felvett powerup-ok adják. </w:t>
-      </w:r>
-    </w:p>
-    <w:p/>
-    <w:p>
-      <w:pPr>
-        <w:pStyle w:val="Cmsor2"/>
+        <w:pStyle w:val="Cmsor3"/>
+        <w:jc w:val="both"/>
+        <w:rPr>
+          <w:color w:val="2F5496" w:themeColor="accent1" w:themeShade="BF"/>
+          <w:sz w:val="26"/>
+          <w:szCs w:val="26"/>
+        </w:rPr>
+      </w:pPr>
+      <w:r>
+        <w:rPr>
+          <w:color w:val="2F5496" w:themeColor="accent1" w:themeShade="BF"/>
+          <w:sz w:val="26"/>
+          <w:szCs w:val="26"/>
+        </w:rPr>
+        <w:t xml:space="preserve">A játékos „jóságát” az általa megtett táv plusz esetlegesen felvett </w:t>
+      </w:r>
+      <w:proofErr w:type="spellStart"/>
+      <w:r>
+        <w:rPr>
+          <w:color w:val="2F5496" w:themeColor="accent1" w:themeShade="BF"/>
+          <w:sz w:val="26"/>
+          <w:szCs w:val="26"/>
+        </w:rPr>
+        <w:t>powerup</w:t>
+      </w:r>
+      <w:proofErr w:type="spellEnd"/>
+      <w:r>
+        <w:rPr>
+          <w:color w:val="2F5496" w:themeColor="accent1" w:themeShade="BF"/>
+          <w:sz w:val="26"/>
+          <w:szCs w:val="26"/>
+        </w:rPr>
+        <w:t xml:space="preserve">-ok adják. </w:t>
+      </w:r>
+    </w:p>
+    <w:p>
+      <w:pPr>
+        <w:jc w:val="both"/>
+        <w:rPr>
+          <w:rFonts w:asciiTheme="majorHAnsi" w:eastAsiaTheme="majorEastAsia" w:hAnsiTheme="majorHAnsi" w:cstheme="majorBidi"/>
+          <w:color w:val="1F3763" w:themeColor="accent1" w:themeShade="7F"/>
+          <w:sz w:val="24"/>
+          <w:szCs w:val="24"/>
+        </w:rPr>
+      </w:pPr>
+      <w:r>
+        <w:br w:type="page"/>
+      </w:r>
+    </w:p>
+    <w:p>
+      <w:pPr>
+        <w:pStyle w:val="Cmsor1"/>
+        <w:jc w:val="both"/>
         <w:rPr>
           <w:b/>
           <w:bCs/>
@@ -308,30 +460,38 @@
     <w:p>
       <w:pPr>
         <w:pStyle w:val="Cmsor2"/>
-      </w:pPr>
-      <w:r>
-        <w:t xml:space="preserve"> A menüben tudunk új játékot indítani, megtekinteni a high</w:t>
-      </w:r>
+        <w:jc w:val="both"/>
+      </w:pPr>
+      <w:r>
+        <w:t xml:space="preserve"> A menüben tudunk új játékot indítani, megtekinteni a </w:t>
+      </w:r>
+      <w:proofErr w:type="spellStart"/>
+      <w:r>
+        <w:t>high</w:t>
+      </w:r>
+      <w:proofErr w:type="spellEnd"/>
       <w:r>
         <w:t xml:space="preserve"> </w:t>
       </w:r>
-      <w:r>
-        <w:t>score tabellát, valamint a játékos ki tud lépni a játékból.</w:t>
-      </w:r>
-      <w:r>
-        <w:t xml:space="preserve"> Amennyiben a játékos játék közben lépett ki, akkor azt a játékállast a program elmenti és következő indításnál a játékos tudja innen folytatni a játékot.</w:t>
-      </w:r>
-      <w:r>
-        <w:t xml:space="preserve"> A fejlesztés során amennyiben az idő engedi, a hátteret le fogjuk cserélni arra, hogy a karakterünk fut a sínen, de nem jönnek szembe akadályok.</w:t>
-      </w:r>
-    </w:p>
-    <w:p>
+      <w:proofErr w:type="spellStart"/>
+      <w:r>
+        <w:t>score</w:t>
+      </w:r>
+      <w:proofErr w:type="spellEnd"/>
+      <w:r>
+        <w:t xml:space="preserve"> tabellát, valamint a játékos ki tud lépni a játékból. Amennyiben a játékos játék közben lépett ki, akkor azt a játékállast a program elmenti és következő indításnál a játékos tudja innen folytatni a játékot. A fejlesztés során amennyiben az idő engedi, a hátteret le fogjuk cserélni arra, hogy a karakterünk fut a sínen, de nem jönnek szembe akadályok.</w:t>
+      </w:r>
+    </w:p>
+    <w:p>
+      <w:pPr>
+        <w:jc w:val="both"/>
+      </w:pPr>
       <w:r>
         <w:rPr>
           <w:noProof/>
         </w:rPr>
         <w:drawing>
-          <wp:inline distT="0" distB="0" distL="0" distR="0" wp14:anchorId="603B5B13" wp14:editId="0C7AE0F6">
+          <wp:inline distT="0" distB="0" distL="0" distR="0" wp14:anchorId="00CAEB64" wp14:editId="03B508E3">
             <wp:extent cx="5760720" cy="3255010"/>
             <wp:effectExtent l="0" t="0" r="0" b="2540"/>
             <wp:docPr id="1" name="Kép 1"/>
@@ -373,47 +533,281 @@
         </w:drawing>
       </w:r>
     </w:p>
+    <w:p>
+      <w:pPr>
+        <w:pStyle w:val="Cmsor2"/>
+        <w:jc w:val="both"/>
+      </w:pPr>
+      <w:r>
+        <w:rPr>
+          <w:b/>
+          <w:bCs/>
+        </w:rPr>
+        <w:t>New Game</w:t>
+      </w:r>
+      <w:r>
+        <w:rPr>
+          <w:b/>
+          <w:bCs/>
+        </w:rPr>
+        <w:t>:</w:t>
+      </w:r>
+    </w:p>
+    <w:p>
+      <w:pPr>
+        <w:pStyle w:val="Cmsor2"/>
+        <w:jc w:val="both"/>
+      </w:pPr>
+      <w:r>
+        <w:t>Új játék esetén a játékos 0 pontról indul, a leglassabb tempóval. Induláskor van egy felvezető rész, amikor még nincsenek akadályok annak érdekében, hogy a játékos megszokja a sebességet, illetve elő tudjon készülni az esetleges akadályokon való sikeres túljutásra. Az idő függvényében tervben egy rövid animáció: mielőtt a karakter elkezd futni, kiinteget a játékosnak, így közelebb hozza a játékost a játékhoz.</w:t>
+      </w:r>
+    </w:p>
+    <w:p>
+      <w:pPr>
+        <w:pStyle w:val="Cmsor2"/>
+        <w:jc w:val="both"/>
+      </w:pPr>
+      <w:proofErr w:type="spellStart"/>
+      <w:r>
+        <w:rPr>
+          <w:b/>
+          <w:bCs/>
+        </w:rPr>
+        <w:t>Continue</w:t>
+      </w:r>
+      <w:proofErr w:type="spellEnd"/>
+      <w:r>
+        <w:rPr>
+          <w:b/>
+          <w:bCs/>
+        </w:rPr>
+        <w:t xml:space="preserve"> Game</w:t>
+      </w:r>
+      <w:r>
+        <w:rPr>
+          <w:b/>
+          <w:bCs/>
+        </w:rPr>
+        <w:t>:</w:t>
+      </w:r>
+    </w:p>
+    <w:p>
+      <w:pPr>
+        <w:pStyle w:val="Cmsor2"/>
+        <w:jc w:val="both"/>
+      </w:pPr>
+      <w:r>
+        <w:t xml:space="preserve">Ha a játékos a korábbi játékát nem fejezte be és elmentette annak az állását, úgy lehetősége van azt folytatni azzal a sebességgel és pontszámmal, amin abbahagyta. Ebben az esetben is hasonlóképp tudja folytatni a játékot, mint ahogy egy új játékot </w:t>
+      </w:r>
+      <w:proofErr w:type="spellStart"/>
+      <w:r>
+        <w:t>kezdene</w:t>
+      </w:r>
+      <w:proofErr w:type="spellEnd"/>
+      <w:r>
+        <w:t>, vagyis lesz egy akadály nélküli felvezető szakasz, ahol nulláról a megfelelő sebességre gyorsul fel a karakter.</w:t>
+      </w:r>
+    </w:p>
+    <w:p>
+      <w:pPr>
+        <w:jc w:val="both"/>
+      </w:pPr>
+      <w:r>
+        <w:rPr>
+          <w:rFonts w:asciiTheme="majorHAnsi" w:eastAsiaTheme="majorEastAsia" w:hAnsiTheme="majorHAnsi" w:cstheme="majorBidi"/>
+          <w:color w:val="2F5496" w:themeColor="accent1" w:themeShade="BF"/>
+          <w:sz w:val="26"/>
+          <w:szCs w:val="26"/>
+        </w:rPr>
+        <w:t>Abban az esetben pedig, ha úgy a játékos befejezte a korábbi játékát vagy nem megfelelően lépett ki a játékból (egyszerűen bezárta az ablakot és nem mentett), előugrik egy ablak, mely közli a játékossal, hogy nincs folytatni való játéka.</w:t>
+      </w:r>
+    </w:p>
+    <w:p>
+      <w:pPr>
+        <w:pStyle w:val="Cmsor2"/>
+        <w:jc w:val="both"/>
+      </w:pPr>
+      <w:proofErr w:type="spellStart"/>
+      <w:r>
+        <w:rPr>
+          <w:b/>
+          <w:bCs/>
+        </w:rPr>
+        <w:lastRenderedPageBreak/>
+        <w:t>High</w:t>
+      </w:r>
+      <w:proofErr w:type="spellEnd"/>
+      <w:r>
+        <w:rPr>
+          <w:b/>
+          <w:bCs/>
+        </w:rPr>
+        <w:t xml:space="preserve"> </w:t>
+      </w:r>
+      <w:proofErr w:type="spellStart"/>
+      <w:r>
+        <w:rPr>
+          <w:b/>
+          <w:bCs/>
+        </w:rPr>
+        <w:t>score</w:t>
+      </w:r>
+      <w:proofErr w:type="spellEnd"/>
+      <w:r>
+        <w:rPr>
+          <w:b/>
+          <w:bCs/>
+        </w:rPr>
+        <w:t xml:space="preserve"> tábla:</w:t>
+      </w:r>
+    </w:p>
+    <w:p>
+      <w:pPr>
+        <w:pStyle w:val="Cmsor2"/>
+        <w:jc w:val="both"/>
+      </w:pPr>
+      <w:r>
+        <w:t>Ez alatt a fül alatt meg lehet tekinteni az elért eredmények közül a 10 legjobbat. A rangsort a megszerzett pontok alapján számoljuk és nem az idő alapján, így elkerüljük annak a lehetőségét, hogy a játékos a játékot megállítva (ESC) tudjon jobberedményt elérni.</w:t>
+      </w:r>
+    </w:p>
+    <w:p>
+      <w:pPr>
+        <w:pStyle w:val="Cmsor2"/>
+        <w:jc w:val="both"/>
+      </w:pPr>
+      <w:proofErr w:type="spellStart"/>
+      <w:r>
+        <w:rPr>
+          <w:b/>
+          <w:bCs/>
+        </w:rPr>
+        <w:t>Exit</w:t>
+      </w:r>
+      <w:proofErr w:type="spellEnd"/>
+      <w:r>
+        <w:rPr>
+          <w:b/>
+          <w:bCs/>
+        </w:rPr>
+        <w:t xml:space="preserve"> Game</w:t>
+      </w:r>
+      <w:r>
+        <w:rPr>
+          <w:b/>
+          <w:bCs/>
+        </w:rPr>
+        <w:t>:</w:t>
+      </w:r>
+    </w:p>
+    <w:p>
+      <w:pPr>
+        <w:pStyle w:val="Cmsor2"/>
+        <w:jc w:val="both"/>
+      </w:pPr>
+      <w:r>
+        <w:t xml:space="preserve">A játékból való kilépéskor </w:t>
+      </w:r>
+      <w:proofErr w:type="spellStart"/>
+      <w:r>
+        <w:t>mentődik</w:t>
+      </w:r>
+      <w:proofErr w:type="spellEnd"/>
+      <w:r>
+        <w:t xml:space="preserve"> el, hogy volt-e befejezetlen játék. Ha igen, akkor tároljuk a pontokat és a megmaradt életeket, így ezekből már meg tudjuk állapítani a folytatáshoz a sebességet. Ezek után pedig bezáródik a játék.</w:t>
+      </w:r>
+    </w:p>
+    <w:p>
+      <w:pPr>
+        <w:pStyle w:val="Cmsor1"/>
+        <w:rPr>
+          <w:b/>
+          <w:bCs/>
+        </w:rPr>
+      </w:pPr>
+      <w:proofErr w:type="spellStart"/>
+      <w:r>
+        <w:rPr>
+          <w:b/>
+          <w:bCs/>
+        </w:rPr>
+        <w:t>Továbbfejlesztéi</w:t>
+      </w:r>
+      <w:proofErr w:type="spellEnd"/>
+      <w:r>
+        <w:rPr>
+          <w:b/>
+          <w:bCs/>
+        </w:rPr>
+        <w:t xml:space="preserve"> lehetőségek</w:t>
+      </w:r>
+      <w:r>
+        <w:rPr>
+          <w:b/>
+          <w:bCs/>
+        </w:rPr>
+        <w:t>:</w:t>
+      </w:r>
+    </w:p>
+    <w:p>
+      <w:pPr>
+        <w:pStyle w:val="Cmsor2"/>
+      </w:pPr>
+      <w:r>
+        <w:t>Amennyiben az idő engedi, szeretnénk a játékba olyan elemeket is belevinni, melyek a játékot közvetlenül nem befolyásolják, ugyanakkor a változatosság miatt játékélményt annál inkább.</w:t>
+      </w:r>
+    </w:p>
+    <w:p>
+      <w:pPr>
+        <w:pStyle w:val="Cmsor4"/>
+        <w:ind w:firstLine="720"/>
+      </w:pPr>
+      <w:r>
+        <w:t>Textúrák:</w:t>
+      </w:r>
+    </w:p>
+    <w:p>
+      <w:pPr>
+        <w:pStyle w:val="Cmsor5"/>
+        <w:ind w:left="1440"/>
+      </w:pPr>
+      <w:r>
+        <w:t>A textúrák változtatásán több dolgot is lehet érteni. Amennyiben a játékos elér egy adott számú pontot, úgy lehetősége lesz különböző, már feloldott karakterekkel játszania, vagy más kinézetű pályákon Például az alapbeállítások helyett kiválaszthatja a mikulást karakterként, hogy egy éjszakai stílusú pályán játsszon.</w:t>
+      </w:r>
+    </w:p>
+    <w:p>
+      <w:pPr>
+        <w:pStyle w:val="Cmsor4"/>
+        <w:ind w:firstLine="720"/>
+      </w:pPr>
+      <w:r>
+        <w:t>Emelkedők:</w:t>
+      </w:r>
+    </w:p>
+    <w:p>
+      <w:pPr>
+        <w:pStyle w:val="Cmsor5"/>
+        <w:ind w:left="1440"/>
+      </w:pPr>
+      <w:r>
+        <w:t>Az alap játék során csak ugrálni tudunk a sínről sínre, akadályokat kikerülni, átugrani vagy átmászni alatta.</w:t>
+      </w:r>
+    </w:p>
+    <w:p>
+      <w:pPr>
+        <w:pStyle w:val="Cmsor5"/>
+        <w:ind w:left="1440"/>
+      </w:pPr>
+      <w:r>
+        <w:t xml:space="preserve">Az emelkedő egy olyan plusz funkció lenne, amivel fel tudunk kerülni magasabb akadályokra és kihasználni az adott lehetőségeket (az emelkedős akadályokon nincsenek </w:t>
+      </w:r>
+      <w:r>
+        <w:t xml:space="preserve">más </w:t>
+      </w:r>
+      <w:r>
+        <w:t>akadályok, így ott nem tudunk életet veszteni).</w:t>
+      </w:r>
+    </w:p>
     <w:p/>
-    <w:p>
-      <w:pPr>
-        <w:pStyle w:val="Cmsor2"/>
-      </w:pPr>
-      <w:r>
-        <w:rPr>
-          <w:b/>
-          <w:bCs/>
-        </w:rPr>
-        <w:t>High</w:t>
-      </w:r>
-      <w:r>
-        <w:rPr>
-          <w:b/>
-          <w:bCs/>
-        </w:rPr>
-        <w:t xml:space="preserve"> </w:t>
-      </w:r>
-      <w:r>
-        <w:rPr>
-          <w:b/>
-          <w:bCs/>
-        </w:rPr>
-        <w:t>score tábla:</w:t>
-      </w:r>
-    </w:p>
-    <w:p>
-      <w:pPr>
-        <w:pStyle w:val="Cmsor2"/>
-      </w:pPr>
-      <w:r>
-        <w:t xml:space="preserve"> A tábla autom</w:t>
-      </w:r>
-      <w:r>
-        <w:t>atikusan betöltődik az előző játékok alapján.</w:t>
-      </w:r>
-      <w:r>
-        <w:t xml:space="preserve"> Tartalmazza a játékos nevét és az elért pontszámát. A legjobb 10 játékos jelenik meg.</w:t>
-      </w:r>
-    </w:p>
     <w:sectPr>
       <w:pgSz w:w="11906" w:h="16838"/>
       <w:pgMar w:top="1417" w:right="1417" w:bottom="1417" w:left="1417" w:header="708" w:footer="708" w:gutter="0"/>
@@ -1059,6 +1453,7 @@
   <w:style w:type="paragraph" w:default="1" w:styleId="Norml">
     <w:name w:val="Normal"/>
     <w:qFormat/>
+    <w:rsid w:val="000F4589"/>
   </w:style>
   <w:style w:type="paragraph" w:styleId="Cmsor1">
     <w:name w:val="heading 1"/>
@@ -1101,6 +1496,70 @@
       <w:color w:val="2F5496" w:themeColor="accent1" w:themeShade="BF"/>
       <w:sz w:val="26"/>
       <w:szCs w:val="26"/>
+    </w:rPr>
+  </w:style>
+  <w:style w:type="paragraph" w:styleId="Cmsor3">
+    <w:name w:val="heading 3"/>
+    <w:basedOn w:val="Norml"/>
+    <w:next w:val="Norml"/>
+    <w:link w:val="Cmsor3Char"/>
+    <w:uiPriority w:val="9"/>
+    <w:unhideWhenUsed/>
+    <w:qFormat/>
+    <w:rsid w:val="000F4589"/>
+    <w:pPr>
+      <w:keepNext/>
+      <w:keepLines/>
+      <w:spacing w:before="40" w:after="0"/>
+      <w:outlineLvl w:val="2"/>
+    </w:pPr>
+    <w:rPr>
+      <w:rFonts w:asciiTheme="majorHAnsi" w:eastAsiaTheme="majorEastAsia" w:hAnsiTheme="majorHAnsi" w:cstheme="majorBidi"/>
+      <w:color w:val="1F3763" w:themeColor="accent1" w:themeShade="7F"/>
+      <w:sz w:val="24"/>
+      <w:szCs w:val="24"/>
+    </w:rPr>
+  </w:style>
+  <w:style w:type="paragraph" w:styleId="Cmsor4">
+    <w:name w:val="heading 4"/>
+    <w:basedOn w:val="Norml"/>
+    <w:next w:val="Norml"/>
+    <w:link w:val="Cmsor4Char"/>
+    <w:uiPriority w:val="9"/>
+    <w:unhideWhenUsed/>
+    <w:qFormat/>
+    <w:rsid w:val="000F4589"/>
+    <w:pPr>
+      <w:keepNext/>
+      <w:keepLines/>
+      <w:spacing w:before="40" w:after="0"/>
+      <w:outlineLvl w:val="3"/>
+    </w:pPr>
+    <w:rPr>
+      <w:rFonts w:asciiTheme="majorHAnsi" w:eastAsiaTheme="majorEastAsia" w:hAnsiTheme="majorHAnsi" w:cstheme="majorBidi"/>
+      <w:i/>
+      <w:iCs/>
+      <w:color w:val="2F5496" w:themeColor="accent1" w:themeShade="BF"/>
+    </w:rPr>
+  </w:style>
+  <w:style w:type="paragraph" w:styleId="Cmsor5">
+    <w:name w:val="heading 5"/>
+    <w:basedOn w:val="Norml"/>
+    <w:next w:val="Norml"/>
+    <w:link w:val="Cmsor5Char"/>
+    <w:uiPriority w:val="9"/>
+    <w:unhideWhenUsed/>
+    <w:qFormat/>
+    <w:rsid w:val="000F4589"/>
+    <w:pPr>
+      <w:keepNext/>
+      <w:keepLines/>
+      <w:spacing w:before="40" w:after="0"/>
+      <w:outlineLvl w:val="4"/>
+    </w:pPr>
+    <w:rPr>
+      <w:rFonts w:asciiTheme="majorHAnsi" w:eastAsiaTheme="majorEastAsia" w:hAnsiTheme="majorHAnsi" w:cstheme="majorBidi"/>
+      <w:color w:val="2F5496" w:themeColor="accent1" w:themeShade="BF"/>
     </w:rPr>
   </w:style>
   <w:style w:type="character" w:default="1" w:styleId="Bekezdsalapbettpusa">
@@ -1166,6 +1625,43 @@
       <w:ind w:left="720"/>
       <w:contextualSpacing/>
     </w:pPr>
+  </w:style>
+  <w:style w:type="character" w:customStyle="1" w:styleId="Cmsor3Char">
+    <w:name w:val="Címsor 3 Char"/>
+    <w:basedOn w:val="Bekezdsalapbettpusa"/>
+    <w:link w:val="Cmsor3"/>
+    <w:uiPriority w:val="9"/>
+    <w:rsid w:val="000F4589"/>
+    <w:rPr>
+      <w:rFonts w:asciiTheme="majorHAnsi" w:eastAsiaTheme="majorEastAsia" w:hAnsiTheme="majorHAnsi" w:cstheme="majorBidi"/>
+      <w:color w:val="1F3763" w:themeColor="accent1" w:themeShade="7F"/>
+      <w:sz w:val="24"/>
+      <w:szCs w:val="24"/>
+    </w:rPr>
+  </w:style>
+  <w:style w:type="character" w:customStyle="1" w:styleId="Cmsor4Char">
+    <w:name w:val="Címsor 4 Char"/>
+    <w:basedOn w:val="Bekezdsalapbettpusa"/>
+    <w:link w:val="Cmsor4"/>
+    <w:uiPriority w:val="9"/>
+    <w:rsid w:val="000F4589"/>
+    <w:rPr>
+      <w:rFonts w:asciiTheme="majorHAnsi" w:eastAsiaTheme="majorEastAsia" w:hAnsiTheme="majorHAnsi" w:cstheme="majorBidi"/>
+      <w:i/>
+      <w:iCs/>
+      <w:color w:val="2F5496" w:themeColor="accent1" w:themeShade="BF"/>
+    </w:rPr>
+  </w:style>
+  <w:style w:type="character" w:customStyle="1" w:styleId="Cmsor5Char">
+    <w:name w:val="Címsor 5 Char"/>
+    <w:basedOn w:val="Bekezdsalapbettpusa"/>
+    <w:link w:val="Cmsor5"/>
+    <w:uiPriority w:val="9"/>
+    <w:rsid w:val="000F4589"/>
+    <w:rPr>
+      <w:rFonts w:asciiTheme="majorHAnsi" w:eastAsiaTheme="majorEastAsia" w:hAnsiTheme="majorHAnsi" w:cstheme="majorBidi"/>
+      <w:color w:val="2F5496" w:themeColor="accent1" w:themeShade="BF"/>
+    </w:rPr>
   </w:style>
 </w:styles>
 </file>

</xml_diff>